<commit_message>
Site Changed BY Süleyman Mert Almalı
</commit_message>
<xml_diff>
--- a/docs/week-1/week-1.en.md_word.docx
+++ b/docs/week-1/week-1.en.md_word.docx
@@ -2,6 +2,566 @@
 <file path=word/document.xml><?xml version="1.0" encoding="utf-8"?>
 <w:document xmlns:w="http://schemas.openxmlformats.org/wordprocessingml/2006/main" xmlns:m="http://schemas.openxmlformats.org/officeDocument/2006/math" xmlns:r="http://schemas.openxmlformats.org/officeDocument/2006/relationships" xmlns:o="urn:schemas-microsoft-com:office:office" xmlns:v="urn:schemas-microsoft-com:vml" xmlns:w10="urn:schemas-microsoft-com:office:word" xmlns:a="http://schemas.openxmlformats.org/drawingml/2006/main" xmlns:pic="http://schemas.openxmlformats.org/drawingml/2006/picture" xmlns:wp="http://schemas.openxmlformats.org/drawingml/2006/wordprocessingDrawing">
   <w:body>
+    <w:p>
+      <w:pPr>
+        <w:pStyle w:val="Title"/>
+      </w:pPr>
+      <w:r>
+        <w:t xml:space="preserve">What</w:t>
+      </w:r>
+      <w:r>
+        <w:t xml:space="preserve"> </w:t>
+      </w:r>
+      <w:r>
+        <w:t xml:space="preserve">is</w:t>
+      </w:r>
+      <w:r>
+        <w:t xml:space="preserve"> </w:t>
+      </w:r>
+      <w:r>
+        <w:t xml:space="preserve">Computer</w:t>
+      </w:r>
+      <w:r>
+        <w:t xml:space="preserve"> </w:t>
+      </w:r>
+      <w:r>
+        <w:t xml:space="preserve">Enginnering?</w:t>
+      </w:r>
+    </w:p>
+    <w:p>
+      <w:pPr>
+        <w:pStyle w:val="Subtitle"/>
+      </w:pPr>
+      <w:r>
+        <w:t xml:space="preserve">Sample</w:t>
+      </w:r>
+      <w:r>
+        <w:t xml:space="preserve"> </w:t>
+      </w:r>
+      <w:r>
+        <w:t xml:space="preserve">Course</w:t>
+      </w:r>
+      <w:r>
+        <w:t xml:space="preserve"> </w:t>
+      </w:r>
+      <w:r>
+        <w:t xml:space="preserve">Module</w:t>
+      </w:r>
+      <w:r>
+        <w:t xml:space="preserve"> </w:t>
+      </w:r>
+      <w:r>
+        <w:t xml:space="preserve">Name</w:t>
+      </w:r>
+    </w:p>
+    <w:p>
+      <w:pPr>
+        <w:pStyle w:val="Author"/>
+      </w:pPr>
+      <w:r>
+        <w:t xml:space="preserve">Author:</w:t>
+      </w:r>
+      <w:r>
+        <w:t xml:space="preserve"> </w:t>
+      </w:r>
+      <w:r>
+        <w:t xml:space="preserve">Süleyman</w:t>
+      </w:r>
+      <w:r>
+        <w:t xml:space="preserve"> </w:t>
+      </w:r>
+      <w:r>
+        <w:t xml:space="preserve">Mert</w:t>
+      </w:r>
+      <w:r>
+        <w:t xml:space="preserve"> </w:t>
+      </w:r>
+      <w:r>
+        <w:t xml:space="preserve">ALMALI</w:t>
+      </w:r>
+    </w:p>
+    <w:p>
+      <w:pPr>
+        <w:pStyle w:val="Date"/>
+      </w:pPr>
+    </w:p>
+    <w:bookmarkStart w:id="25" w:name="job-description-computer-engineering"/>
+    <w:p>
+      <w:pPr>
+        <w:pStyle w:val="Heading1"/>
+      </w:pPr>
+      <w:r>
+        <w:t xml:space="preserve">Job Description (Computer Engineering)</w:t>
+      </w:r>
+    </w:p>
+    <w:bookmarkStart w:id="23" w:name="fall-semester-2022-2023"/>
+    <w:p>
+      <w:pPr>
+        <w:pStyle w:val="Heading4"/>
+      </w:pPr>
+      <w:r>
+        <w:t xml:space="preserve">Fall semester, 2022-2023</w:t>
+      </w:r>
+    </w:p>
+    <w:p>
+      <w:pPr>
+        <w:pStyle w:val="FirstParagraph"/>
+      </w:pPr>
+      <w:r>
+        <w:t xml:space="preserve">Download</w:t>
+      </w:r>
+      <w:r>
+        <w:t xml:space="preserve"> </w:t>
+      </w:r>
+      <w:hyperlink r:id="rId20">
+        <w:r>
+          <w:rPr>
+            <w:rStyle w:val="Hyperlink"/>
+          </w:rPr>
+          <w:t xml:space="preserve">DOC</w:t>
+        </w:r>
+      </w:hyperlink>
+      <w:r>
+        <w:t xml:space="preserve">,</w:t>
+      </w:r>
+      <w:r>
+        <w:t xml:space="preserve"> </w:t>
+      </w:r>
+      <w:hyperlink r:id="rId21">
+        <w:r>
+          <w:rPr>
+            <w:rStyle w:val="Hyperlink"/>
+          </w:rPr>
+          <w:t xml:space="preserve">SLIDE</w:t>
+        </w:r>
+      </w:hyperlink>
+      <w:r>
+        <w:t xml:space="preserve">,</w:t>
+      </w:r>
+      <w:r>
+        <w:t xml:space="preserve"> </w:t>
+      </w:r>
+      <w:hyperlink r:id="rId22">
+        <w:r>
+          <w:rPr>
+            <w:rStyle w:val="Hyperlink"/>
+          </w:rPr>
+          <w:t xml:space="preserve">PPTX</w:t>
+        </w:r>
+      </w:hyperlink>
+    </w:p>
+    <w:p>
+      <w:r>
+        <w:pict>
+          <v:rect style="width:0;height:1.5pt" o:hralign="center" o:hrstd="t" o:hr="t"/>
+        </w:pict>
+      </w:r>
+    </w:p>
+    <w:bookmarkEnd w:id="23"/>
+    <w:bookmarkStart w:id="24" w:name="what-is-computer-engineering"/>
+    <w:p>
+      <w:pPr>
+        <w:pStyle w:val="Heading2"/>
+      </w:pPr>
+      <w:r>
+        <w:t xml:space="preserve">What is Computer Engineering</w:t>
+      </w:r>
+    </w:p>
+    <w:p>
+      <w:pPr>
+        <w:numPr>
+          <w:ilvl w:val="0"/>
+          <w:numId w:val="1001"/>
+        </w:numPr>
+        <w:pStyle w:val="Compact"/>
+      </w:pPr>
+      <w:r>
+        <w:t xml:space="preserve">Based on Computer Science theory, computers</w:t>
+      </w:r>
+      <w:r>
+        <w:t xml:space="preserve"> </w:t>
+      </w:r>
+      <w:r>
+        <w:t xml:space="preserve">anything that can help and make our life easier.</w:t>
+      </w:r>
+      <w:r>
+        <w:t xml:space="preserve"> </w:t>
+      </w:r>
+      <w:r>
+        <w:t xml:space="preserve">hardware, software, networks, security</w:t>
+      </w:r>
+      <w:r>
+        <w:t xml:space="preserve"> </w:t>
+      </w:r>
+      <w:r>
+        <w:t xml:space="preserve">components, databases, etc. systems with answers</w:t>
+      </w:r>
+      <w:r>
+        <w:t xml:space="preserve"> </w:t>
+      </w:r>
+      <w:r>
+        <w:t xml:space="preserve">science produces.</w:t>
+      </w:r>
+    </w:p>
+    <w:p>
+      <w:r>
+        <w:pict>
+          <v:rect style="width:0;height:1.5pt" o:hralign="center" o:hrstd="t" o:hr="t"/>
+        </w:pict>
+      </w:r>
+    </w:p>
+    <w:bookmarkEnd w:id="24"/>
+    <w:bookmarkEnd w:id="25"/>
+    <w:bookmarkStart w:id="30" w:name="what-does-a-computer-engineer-do"/>
+    <w:p>
+      <w:pPr>
+        <w:pStyle w:val="Heading1"/>
+      </w:pPr>
+      <w:r>
+        <w:rPr>
+          <w:iCs/>
+          <w:i/>
+        </w:rPr>
+        <w:t xml:space="preserve">What Does a Computer Engineer Do?</w:t>
+      </w:r>
+    </w:p>
+    <w:p>
+      <w:r>
+        <w:pict>
+          <v:rect style="width:0;height:1.5pt" o:hralign="center" o:hrstd="t" o:hr="t"/>
+        </w:pict>
+      </w:r>
+    </w:p>
+    <w:p>
+      <w:pPr>
+        <w:pStyle w:val="FirstParagraph"/>
+      </w:pPr>
+      <w:r>
+        <w:t xml:space="preserve">Computer engineer from unmanned aerial vehicles to banking applications,</w:t>
+      </w:r>
+      <w:r>
+        <w:t xml:space="preserve"> </w:t>
+      </w:r>
+      <w:r>
+        <w:t xml:space="preserve">from social media to mobile environments, surgeon robots</w:t>
+      </w:r>
+      <w:r>
+        <w:t xml:space="preserve"> </w:t>
+      </w:r>
+      <w:r>
+        <w:t xml:space="preserve">to the vehicles that can park themselves with the innovations it produces.</w:t>
+      </w:r>
+      <w:r>
+        <w:t xml:space="preserve"> </w:t>
+      </w:r>
+      <w:r>
+        <w:t xml:space="preserve">It changes our lives in every way.</w:t>
+      </w:r>
+    </w:p>
+    <w:p>
+      <w:pPr>
+        <w:pStyle w:val="BodyText"/>
+      </w:pPr>
+      <w:r>
+        <w:t xml:space="preserve">w:300 h:300px</w:t>
+      </w:r>
+      <w:r>
+        <w:t xml:space="preserve"> </w:t>
+      </w:r>
+      <w:r>
+        <w:t xml:space="preserve">w:300 h:300px</w:t>
+      </w:r>
+      <w:r>
+        <w:t xml:space="preserve"> </w:t>
+      </w:r>
+      <w:r>
+        <w:t xml:space="preserve">w:300 h:300px</w:t>
+      </w:r>
+    </w:p>
+    <w:p>
+      <w:r>
+        <w:pict>
+          <v:rect style="width:0;height:1.5pt" o:hralign="center" o:hrstd="t" o:hr="t"/>
+        </w:pict>
+      </w:r>
+    </w:p>
+    <w:bookmarkStart w:id="28" w:name="X492d315e964a6c1017d112b4dd78cab1aa8ea3d"/>
+    <w:p>
+      <w:pPr>
+        <w:pStyle w:val="Heading2"/>
+      </w:pPr>
+      <w:r>
+        <w:t xml:space="preserve">Requirements to Become a Successful Computer Engineer</w:t>
+      </w:r>
+    </w:p>
+    <w:p>
+      <w:pPr>
+        <w:numPr>
+          <w:ilvl w:val="0"/>
+          <w:numId w:val="1002"/>
+        </w:numPr>
+        <w:pStyle w:val="Compact"/>
+      </w:pPr>
+      <w:r>
+        <w:t xml:space="preserve">Mathematical acumen and problem solving ability</w:t>
+      </w:r>
+    </w:p>
+    <w:p>
+      <w:pPr>
+        <w:numPr>
+          <w:ilvl w:val="0"/>
+          <w:numId w:val="1002"/>
+        </w:numPr>
+        <w:pStyle w:val="Compact"/>
+      </w:pPr>
+      <w:r>
+        <w:t xml:space="preserve">Creativity</w:t>
+      </w:r>
+    </w:p>
+    <w:p>
+      <w:pPr>
+        <w:numPr>
+          <w:ilvl w:val="0"/>
+          <w:numId w:val="1002"/>
+        </w:numPr>
+        <w:pStyle w:val="Compact"/>
+      </w:pPr>
+      <w:r>
+        <w:t xml:space="preserve">Predisposition to Teamwork</w:t>
+      </w:r>
+    </w:p>
+    <w:p>
+      <w:pPr>
+        <w:numPr>
+          <w:ilvl w:val="0"/>
+          <w:numId w:val="1002"/>
+        </w:numPr>
+        <w:pStyle w:val="Compact"/>
+      </w:pPr>
+      <w:r>
+        <w:t xml:space="preserve">Communicate Effectively and Take Responsibility</w:t>
+      </w:r>
+    </w:p>
+    <w:p>
+      <w:r>
+        <w:pict>
+          <v:rect style="width:0;height:1.5pt" o:hralign="center" o:hrstd="t" o:hr="t"/>
+        </w:pict>
+      </w:r>
+    </w:p>
+    <w:bookmarkStart w:id="26" w:name="which-can-work-in-institutions"/>
+    <w:p>
+      <w:pPr>
+        <w:pStyle w:val="Heading3"/>
+      </w:pPr>
+      <w:r>
+        <w:t xml:space="preserve">Which Can Work in Institutions</w:t>
+      </w:r>
+    </w:p>
+    <w:p>
+      <w:pPr>
+        <w:numPr>
+          <w:ilvl w:val="0"/>
+          <w:numId w:val="1003"/>
+        </w:numPr>
+        <w:pStyle w:val="Compact"/>
+      </w:pPr>
+      <w:r>
+        <w:t xml:space="preserve">Information for defense industry and military institutions</w:t>
+      </w:r>
+      <w:r>
+        <w:br/>
+      </w:r>
+    </w:p>
+    <w:p>
+      <w:pPr>
+        <w:numPr>
+          <w:ilvl w:val="0"/>
+          <w:numId w:val="1003"/>
+        </w:numPr>
+        <w:pStyle w:val="Compact"/>
+      </w:pPr>
+      <w:r>
+        <w:t xml:space="preserve">Hospital information system automation</w:t>
+      </w:r>
+    </w:p>
+    <w:p>
+      <w:pPr>
+        <w:numPr>
+          <w:ilvl w:val="0"/>
+          <w:numId w:val="1003"/>
+        </w:numPr>
+        <w:pStyle w:val="Compact"/>
+      </w:pPr>
+      <w:r>
+        <w:t xml:space="preserve">Finance and banking systems</w:t>
+      </w:r>
+    </w:p>
+    <w:p>
+      <w:pPr>
+        <w:numPr>
+          <w:ilvl w:val="0"/>
+          <w:numId w:val="1003"/>
+        </w:numPr>
+        <w:pStyle w:val="Compact"/>
+      </w:pPr>
+      <w:r>
+        <w:t xml:space="preserve">Sectors such as automotive, white goods, textile</w:t>
+      </w:r>
+      <w:r>
+        <w:t xml:space="preserve"> </w:t>
+      </w:r>
+      <w:r>
+        <w:t xml:space="preserve">computer aided manufacturing systems</w:t>
+      </w:r>
+    </w:p>
+    <w:p>
+      <w:pPr>
+        <w:numPr>
+          <w:ilvl w:val="0"/>
+          <w:numId w:val="1003"/>
+        </w:numPr>
+        <w:pStyle w:val="Compact"/>
+      </w:pPr>
+      <w:r>
+        <w:t xml:space="preserve">Entertainment industry</w:t>
+      </w:r>
+    </w:p>
+    <w:p>
+      <w:pPr>
+        <w:numPr>
+          <w:ilvl w:val="0"/>
+          <w:numId w:val="1003"/>
+        </w:numPr>
+        <w:pStyle w:val="Compact"/>
+      </w:pPr>
+      <w:r>
+        <w:t xml:space="preserve">Universities and research centers</w:t>
+      </w:r>
+    </w:p>
+    <w:p>
+      <w:pPr>
+        <w:numPr>
+          <w:ilvl w:val="0"/>
+          <w:numId w:val="1003"/>
+        </w:numPr>
+        <w:pStyle w:val="Compact"/>
+      </w:pPr>
+      <w:r>
+        <w:t xml:space="preserve">…</w:t>
+      </w:r>
+    </w:p>
+    <w:p>
+      <w:pPr>
+        <w:pStyle w:val="FirstParagraph"/>
+      </w:pPr>
+      <w:r>
+        <w:t xml:space="preserve">bg right:40% h:280px</w:t>
+      </w:r>
+    </w:p>
+    <w:p>
+      <w:r>
+        <w:pict>
+          <v:rect style="width:0;height:1.5pt" o:hralign="center" o:hrstd="t" o:hr="t"/>
+        </w:pict>
+      </w:r>
+    </w:p>
+    <w:bookmarkEnd w:id="26"/>
+    <w:bookmarkStart w:id="27" w:name="what-job-title-do-they-work-in"/>
+    <w:p>
+      <w:pPr>
+        <w:pStyle w:val="Heading3"/>
+      </w:pPr>
+      <w:r>
+        <w:t xml:space="preserve">What Job Title Do They Work in?</w:t>
+      </w:r>
+    </w:p>
+    <w:p>
+      <w:pPr>
+        <w:numPr>
+          <w:ilvl w:val="0"/>
+          <w:numId w:val="1004"/>
+        </w:numPr>
+        <w:pStyle w:val="Compact"/>
+      </w:pPr>
+      <w:r>
+        <w:rPr>
+          <w:bCs/>
+          <w:b/>
+        </w:rPr>
+        <w:t xml:space="preserve">Canada and Turkey Comparative Table</w:t>
+      </w:r>
+      <w:r>
+        <w:t xml:space="preserve"> </w:t>
+      </w:r>
+      <w:r>
+        <w:t xml:space="preserve">Compared to Canada, we see more people working as computer engineers in Turkey. This shows that it would be more beneficial to develop in the field of computer engineering for those who want to work in Turkey.</w:t>
+      </w:r>
+    </w:p>
+    <w:p>
+      <w:pPr>
+        <w:pStyle w:val="FirstParagraph"/>
+      </w:pPr>
+      <w:r>
+        <w:t xml:space="preserve">bg left:50% w:600px h:300px</w:t>
+      </w:r>
+    </w:p>
+    <w:p>
+      <w:r>
+        <w:pict>
+          <v:rect style="width:0;height:1.5pt" o:hralign="center" o:hrstd="t" o:hr="t"/>
+        </w:pict>
+      </w:r>
+    </w:p>
+    <w:bookmarkEnd w:id="27"/>
+    <w:bookmarkEnd w:id="28"/>
+    <w:bookmarkStart w:id="29" w:name="references"/>
+    <w:p>
+      <w:pPr>
+        <w:pStyle w:val="Heading2"/>
+      </w:pPr>
+      <w:r>
+        <w:t xml:space="preserve">References</w:t>
+      </w:r>
+    </w:p>
+    <w:p>
+      <w:pPr>
+        <w:numPr>
+          <w:ilvl w:val="0"/>
+          <w:numId w:val="1005"/>
+        </w:numPr>
+        <w:pStyle w:val="Compact"/>
+      </w:pPr>
+      <w:r>
+        <w:t xml:space="preserve">http://www.cs.bilkent.edu.tr/data/bilgisayartanitim.pdf</w:t>
+      </w:r>
+    </w:p>
+    <w:p>
+      <w:pPr>
+        <w:numPr>
+          <w:ilvl w:val="0"/>
+          <w:numId w:val="1005"/>
+        </w:numPr>
+        <w:pStyle w:val="Compact"/>
+      </w:pPr>
+      <w:r>
+        <w:t xml:space="preserve">https://www.sciencedirect.com/science/article/abs/pii/S0164121215001314</w:t>
+      </w:r>
+    </w:p>
+    <w:p>
+      <w:pPr>
+        <w:numPr>
+          <w:ilvl w:val="0"/>
+          <w:numId w:val="1005"/>
+        </w:numPr>
+        <w:pStyle w:val="Compact"/>
+      </w:pPr>
+      <w:r>
+        <w:t xml:space="preserve">https://www.etu.edu.tr/tr/bolum/bilgisayar-muhendisligi?pgNb=9</w:t>
+      </w:r>
+    </w:p>
+    <w:bookmarkEnd w:id="29"/>
+    <w:bookmarkEnd w:id="30"/>
     <w:sectPr/>
   </w:body>
 </w:document>
@@ -108,8 +668,99 @@
       </w:pPr>
     </w:lvl>
   </w:abstractNum>
+  <w:abstractNum w:abstractNumId="991">
+    <w:nsid w:val="A991"/>
+    <w:multiLevelType w:val="multilevel"/>
+    <w:lvl w:ilvl="0">
+      <w:numFmt w:val="bullet"/>
+      <w:lvlText w:val="•"/>
+      <w:lvlJc w:val="left"/>
+      <w:pPr>
+        <w:ind w:left="720" w:hanging="480"/>
+      </w:pPr>
+    </w:lvl>
+    <w:lvl w:ilvl="1">
+      <w:numFmt w:val="bullet"/>
+      <w:lvlText w:val="–"/>
+      <w:lvlJc w:val="left"/>
+      <w:pPr>
+        <w:ind w:left="1440" w:hanging="480"/>
+      </w:pPr>
+    </w:lvl>
+    <w:lvl w:ilvl="2">
+      <w:numFmt w:val="bullet"/>
+      <w:lvlText w:val="•"/>
+      <w:lvlJc w:val="left"/>
+      <w:pPr>
+        <w:ind w:left="2160" w:hanging="480"/>
+      </w:pPr>
+    </w:lvl>
+    <w:lvl w:ilvl="3">
+      <w:numFmt w:val="bullet"/>
+      <w:lvlText w:val="–"/>
+      <w:lvlJc w:val="left"/>
+      <w:pPr>
+        <w:ind w:left="2880" w:hanging="480"/>
+      </w:pPr>
+    </w:lvl>
+    <w:lvl w:ilvl="4">
+      <w:numFmt w:val="bullet"/>
+      <w:lvlText w:val="•"/>
+      <w:lvlJc w:val="left"/>
+      <w:pPr>
+        <w:ind w:left="3600" w:hanging="480"/>
+      </w:pPr>
+    </w:lvl>
+    <w:lvl w:ilvl="5">
+      <w:numFmt w:val="bullet"/>
+      <w:lvlText w:val="–"/>
+      <w:lvlJc w:val="left"/>
+      <w:pPr>
+        <w:ind w:left="4320" w:hanging="480"/>
+      </w:pPr>
+    </w:lvl>
+    <w:lvl w:ilvl="6">
+      <w:numFmt w:val="bullet"/>
+      <w:lvlText w:val="•"/>
+      <w:lvlJc w:val="left"/>
+      <w:pPr>
+        <w:ind w:left="5040" w:hanging="480"/>
+      </w:pPr>
+    </w:lvl>
+    <w:lvl w:ilvl="7">
+      <w:numFmt w:val="bullet"/>
+      <w:lvlText w:val="–"/>
+      <w:lvlJc w:val="left"/>
+      <w:pPr>
+        <w:ind w:left="5760" w:hanging="480"/>
+      </w:pPr>
+    </w:lvl>
+    <w:lvl w:ilvl="8">
+      <w:numFmt w:val="bullet"/>
+      <w:lvlText w:val="•"/>
+      <w:lvlJc w:val="left"/>
+      <w:pPr>
+        <w:ind w:left="6480" w:hanging="480"/>
+      </w:pPr>
+    </w:lvl>
+  </w:abstractNum>
   <w:num w:numId="1000">
     <w:abstractNumId w:val="990"/>
+  </w:num>
+  <w:num w:numId="1001">
+    <w:abstractNumId w:val="991"/>
+  </w:num>
+  <w:num w:numId="1002">
+    <w:abstractNumId w:val="991"/>
+  </w:num>
+  <w:num w:numId="1003">
+    <w:abstractNumId w:val="991"/>
+  </w:num>
+  <w:num w:numId="1004">
+    <w:abstractNumId w:val="991"/>
+  </w:num>
+  <w:num w:numId="1005">
+    <w:abstractNumId w:val="991"/>
   </w:num>
 </w:numbering>
 </file>

</xml_diff>

<commit_message>
Site changed (Süleyman Mert ALMALI) 2
</commit_message>
<xml_diff>
--- a/docs/week-1/week-1.en.md_word.docx
+++ b/docs/week-1/week-1.en.md_word.docx
@@ -212,7 +212,7 @@
     </w:p>
     <w:bookmarkEnd w:id="24"/>
     <w:bookmarkEnd w:id="25"/>
-    <w:bookmarkStart w:id="30" w:name="what-does-a-computer-engineer-do"/>
+    <w:bookmarkStart w:id="44" w:name="what-does-a-computer-engineer-do"/>
     <w:p>
       <w:pPr>
         <w:pStyle w:val="Heading1"/>
@@ -263,19 +263,136 @@
         <w:pStyle w:val="BodyText"/>
       </w:pPr>
       <w:r>
-        <w:t xml:space="preserve">w:300 h:300px</w:t>
-      </w:r>
-      <w:r>
-        <w:t xml:space="preserve"> </w:t>
-      </w:r>
-      <w:r>
-        <w:t xml:space="preserve">w:300 h:300px</w:t>
-      </w:r>
-      <w:r>
-        <w:t xml:space="preserve"> </w:t>
-      </w:r>
-      <w:r>
-        <w:t xml:space="preserve">w:300 h:300px</w:t>
+        <w:drawing>
+          <wp:inline>
+            <wp:extent cx="5334000" cy="3560678"/>
+            <wp:effectExtent b="0" l="0" r="0" t="0"/>
+            <wp:docPr descr="w:300 h:300px" title="" id="27" name="Picture"/>
+            <a:graphic>
+              <a:graphicData uri="http://schemas.openxmlformats.org/drawingml/2006/picture">
+                <pic:pic>
+                  <pic:nvPicPr>
+                    <pic:cNvPr descr="assets/yazılım1.jpg" id="28" name="Picture"/>
+                    <pic:cNvPicPr>
+                      <a:picLocks noChangeArrowheads="1" noChangeAspect="1"/>
+                    </pic:cNvPicPr>
+                  </pic:nvPicPr>
+                  <pic:blipFill>
+                    <a:blip r:embed="rId26"/>
+                    <a:stretch>
+                      <a:fillRect/>
+                    </a:stretch>
+                  </pic:blipFill>
+                  <pic:spPr bwMode="auto">
+                    <a:xfrm>
+                      <a:off x="0" y="0"/>
+                      <a:ext cx="5334000" cy="3560678"/>
+                    </a:xfrm>
+                    <a:prstGeom prst="rect">
+                      <a:avLst/>
+                    </a:prstGeom>
+                    <a:noFill/>
+                    <a:ln w="9525">
+                      <a:noFill/>
+                      <a:headEnd/>
+                      <a:tailEnd/>
+                    </a:ln>
+                  </pic:spPr>
+                </pic:pic>
+              </a:graphicData>
+            </a:graphic>
+          </wp:inline>
+        </w:drawing>
+      </w:r>
+      <w:r>
+        <w:t xml:space="preserve"> </w:t>
+      </w:r>
+      <w:r>
+        <w:drawing>
+          <wp:inline>
+            <wp:extent cx="5334000" cy="2949388"/>
+            <wp:effectExtent b="0" l="0" r="0" t="0"/>
+            <wp:docPr descr="w:300 h:300px" title="" id="30" name="Picture"/>
+            <a:graphic>
+              <a:graphicData uri="http://schemas.openxmlformats.org/drawingml/2006/picture">
+                <pic:pic>
+                  <pic:nvPicPr>
+                    <pic:cNvPr descr="assets/parking.jpg" id="31" name="Picture"/>
+                    <pic:cNvPicPr>
+                      <a:picLocks noChangeArrowheads="1" noChangeAspect="1"/>
+                    </pic:cNvPicPr>
+                  </pic:nvPicPr>
+                  <pic:blipFill>
+                    <a:blip r:embed="rId29"/>
+                    <a:stretch>
+                      <a:fillRect/>
+                    </a:stretch>
+                  </pic:blipFill>
+                  <pic:spPr bwMode="auto">
+                    <a:xfrm>
+                      <a:off x="0" y="0"/>
+                      <a:ext cx="5334000" cy="2949388"/>
+                    </a:xfrm>
+                    <a:prstGeom prst="rect">
+                      <a:avLst/>
+                    </a:prstGeom>
+                    <a:noFill/>
+                    <a:ln w="9525">
+                      <a:noFill/>
+                      <a:headEnd/>
+                      <a:tailEnd/>
+                    </a:ln>
+                  </pic:spPr>
+                </pic:pic>
+              </a:graphicData>
+            </a:graphic>
+          </wp:inline>
+        </w:drawing>
+      </w:r>
+      <w:r>
+        <w:t xml:space="preserve"> </w:t>
+      </w:r>
+      <w:r>
+        <w:drawing>
+          <wp:inline>
+            <wp:extent cx="5334000" cy="4638260"/>
+            <wp:effectExtent b="0" l="0" r="0" t="0"/>
+            <wp:docPr descr="w:300 h:300px" title="" id="33" name="Picture"/>
+            <a:graphic>
+              <a:graphicData uri="http://schemas.openxmlformats.org/drawingml/2006/picture">
+                <pic:pic>
+                  <pic:nvPicPr>
+                    <pic:cNvPr descr="assets/yazılım.jpg" id="34" name="Picture"/>
+                    <pic:cNvPicPr>
+                      <a:picLocks noChangeArrowheads="1" noChangeAspect="1"/>
+                    </pic:cNvPicPr>
+                  </pic:nvPicPr>
+                  <pic:blipFill>
+                    <a:blip r:embed="rId32"/>
+                    <a:stretch>
+                      <a:fillRect/>
+                    </a:stretch>
+                  </pic:blipFill>
+                  <pic:spPr bwMode="auto">
+                    <a:xfrm>
+                      <a:off x="0" y="0"/>
+                      <a:ext cx="5334000" cy="4638260"/>
+                    </a:xfrm>
+                    <a:prstGeom prst="rect">
+                      <a:avLst/>
+                    </a:prstGeom>
+                    <a:noFill/>
+                    <a:ln w="9525">
+                      <a:noFill/>
+                      <a:headEnd/>
+                      <a:tailEnd/>
+                    </a:ln>
+                  </pic:spPr>
+                </pic:pic>
+              </a:graphicData>
+            </a:graphic>
+          </wp:inline>
+        </w:drawing>
       </w:r>
     </w:p>
     <w:p>
@@ -285,7 +402,7 @@
         </w:pict>
       </w:r>
     </w:p>
-    <w:bookmarkStart w:id="28" w:name="X492d315e964a6c1017d112b4dd78cab1aa8ea3d"/>
+    <w:bookmarkStart w:id="42" w:name="X492d315e964a6c1017d112b4dd78cab1aa8ea3d"/>
     <w:p>
       <w:pPr>
         <w:pStyle w:val="Heading2"/>
@@ -349,7 +466,7 @@
         </w:pict>
       </w:r>
     </w:p>
-    <w:bookmarkStart w:id="26" w:name="which-can-work-in-institutions"/>
+    <w:bookmarkStart w:id="37" w:name="which-can-work-in-institutions"/>
     <w:p>
       <w:pPr>
         <w:pStyle w:val="Heading3"/>
@@ -453,7 +570,54 @@
     </w:p>
     <w:p>
       <w:pPr>
-        <w:pStyle w:val="FirstParagraph"/>
+        <w:pStyle w:val="CaptionedFigure"/>
+      </w:pPr>
+      <w:r>
+        <w:drawing>
+          <wp:inline>
+            <wp:extent cx="5334000" cy="3560678"/>
+            <wp:effectExtent b="0" l="0" r="0" t="0"/>
+            <wp:docPr descr="bg right:40% h:280px" title="" id="35" name="Picture"/>
+            <a:graphic>
+              <a:graphicData uri="http://schemas.openxmlformats.org/drawingml/2006/picture">
+                <pic:pic>
+                  <pic:nvPicPr>
+                    <pic:cNvPr descr="assets/yazılım1.jpg" id="36" name="Picture"/>
+                    <pic:cNvPicPr>
+                      <a:picLocks noChangeArrowheads="1" noChangeAspect="1"/>
+                    </pic:cNvPicPr>
+                  </pic:nvPicPr>
+                  <pic:blipFill>
+                    <a:blip r:embed="rId26"/>
+                    <a:stretch>
+                      <a:fillRect/>
+                    </a:stretch>
+                  </pic:blipFill>
+                  <pic:spPr bwMode="auto">
+                    <a:xfrm>
+                      <a:off x="0" y="0"/>
+                      <a:ext cx="5334000" cy="3560678"/>
+                    </a:xfrm>
+                    <a:prstGeom prst="rect">
+                      <a:avLst/>
+                    </a:prstGeom>
+                    <a:noFill/>
+                    <a:ln w="9525">
+                      <a:noFill/>
+                      <a:headEnd/>
+                      <a:tailEnd/>
+                    </a:ln>
+                  </pic:spPr>
+                </pic:pic>
+              </a:graphicData>
+            </a:graphic>
+          </wp:inline>
+        </w:drawing>
+      </w:r>
+    </w:p>
+    <w:p>
+      <w:pPr>
+        <w:pStyle w:val="ImageCaption"/>
       </w:pPr>
       <w:r>
         <w:t xml:space="preserve">bg right:40% h:280px</w:t>
@@ -466,8 +630,8 @@
         </w:pict>
       </w:r>
     </w:p>
-    <w:bookmarkEnd w:id="26"/>
-    <w:bookmarkStart w:id="27" w:name="what-job-title-do-they-work-in"/>
+    <w:bookmarkEnd w:id="37"/>
+    <w:bookmarkStart w:id="41" w:name="what-job-title-do-they-work-in"/>
     <w:p>
       <w:pPr>
         <w:pStyle w:val="Heading3"/>
@@ -500,7 +664,54 @@
     </w:p>
     <w:p>
       <w:pPr>
-        <w:pStyle w:val="FirstParagraph"/>
+        <w:pStyle w:val="CaptionedFigure"/>
+      </w:pPr>
+      <w:r>
+        <w:drawing>
+          <wp:inline>
+            <wp:extent cx="4393975" cy="2217217"/>
+            <wp:effectExtent b="0" l="0" r="0" t="0"/>
+            <wp:docPr descr="bg left:50% w:600px h:300px" title="" id="39" name="Picture"/>
+            <a:graphic>
+              <a:graphicData uri="http://schemas.openxmlformats.org/drawingml/2006/picture">
+                <pic:pic>
+                  <pic:nvPicPr>
+                    <pic:cNvPr descr="assets/grafik1.jpg" id="40" name="Picture"/>
+                    <pic:cNvPicPr>
+                      <a:picLocks noChangeArrowheads="1" noChangeAspect="1"/>
+                    </pic:cNvPicPr>
+                  </pic:nvPicPr>
+                  <pic:blipFill>
+                    <a:blip r:embed="rId38"/>
+                    <a:stretch>
+                      <a:fillRect/>
+                    </a:stretch>
+                  </pic:blipFill>
+                  <pic:spPr bwMode="auto">
+                    <a:xfrm>
+                      <a:off x="0" y="0"/>
+                      <a:ext cx="4393975" cy="2217217"/>
+                    </a:xfrm>
+                    <a:prstGeom prst="rect">
+                      <a:avLst/>
+                    </a:prstGeom>
+                    <a:noFill/>
+                    <a:ln w="9525">
+                      <a:noFill/>
+                      <a:headEnd/>
+                      <a:tailEnd/>
+                    </a:ln>
+                  </pic:spPr>
+                </pic:pic>
+              </a:graphicData>
+            </a:graphic>
+          </wp:inline>
+        </w:drawing>
+      </w:r>
+    </w:p>
+    <w:p>
+      <w:pPr>
+        <w:pStyle w:val="ImageCaption"/>
       </w:pPr>
       <w:r>
         <w:t xml:space="preserve">bg left:50% w:600px h:300px</w:t>
@@ -513,9 +724,9 @@
         </w:pict>
       </w:r>
     </w:p>
-    <w:bookmarkEnd w:id="27"/>
-    <w:bookmarkEnd w:id="28"/>
-    <w:bookmarkStart w:id="29" w:name="references"/>
+    <w:bookmarkEnd w:id="41"/>
+    <w:bookmarkEnd w:id="42"/>
+    <w:bookmarkStart w:id="43" w:name="references"/>
     <w:p>
       <w:pPr>
         <w:pStyle w:val="Heading2"/>
@@ -560,8 +771,8 @@
         <w:t xml:space="preserve">https://www.etu.edu.tr/tr/bolum/bilgisayar-muhendisligi?pgNb=9</w:t>
       </w:r>
     </w:p>
-    <w:bookmarkEnd w:id="29"/>
-    <w:bookmarkEnd w:id="30"/>
+    <w:bookmarkEnd w:id="43"/>
+    <w:bookmarkEnd w:id="44"/>
     <w:sectPr/>
   </w:body>
 </w:document>

</xml_diff>